<commit_message>
Fixed some woring in the paper
</commit_message>
<xml_diff>
--- a/assets/files/report.docx
+++ b/assets/files/report.docx
@@ -12,6 +12,7 @@
     <w:p>
       <w:pPr>
         <w:pStyle w:val="Heading1"/>
+        <w:spacing w:after="60"/>
       </w:pPr>
       <w:r>
         <w:t xml:space="preserve">A Genetic </w:t>
@@ -32,6 +33,7 @@
     <w:p>
       <w:pPr>
         <w:pStyle w:val="Heading2"/>
+        <w:spacing w:after="20"/>
       </w:pPr>
       <w:r>
         <w:t>Strickland, Sean and Sanders, Theisen</w:t>
@@ -71,8 +73,6 @@
           <w:rFonts w:cs="Times New Roman"/>
         </w:rPr>
       </w:pPr>
-      <w:bookmarkStart w:id="0" w:name="_GoBack"/>
-      <w:bookmarkEnd w:id="0"/>
     </w:p>
     <w:p>
       <w:pPr>
@@ -298,10 +298,27 @@
         <w:ind w:firstLine="720"/>
       </w:pPr>
       <w:r>
-        <w:t>In the real world there are often further constraints on these tasks, which determine whether a schedule is valid or acceptable.  In this paper we assume two possible constraints</w:t>
-      </w:r>
-      <w:r>
-        <w:t>. Procedural constraints are constraints on tasks such that they cannot be executed until other tasks complete. Temporal constraints are time constrains that can be placed on individual tasks or the entire schedule.</w:t>
+        <w:t xml:space="preserve">In the </w:t>
+      </w:r>
+      <w:bookmarkStart w:id="0" w:name="_GoBack"/>
+      <w:bookmarkEnd w:id="0"/>
+      <w:r>
+        <w:t>real world there are often further constraints on these tasks, which determine whether a schedule is valid or acceptable.  In this paper we assume two possible constraints</w:t>
+      </w:r>
+      <w:r>
+        <w:t>. Procedural constraints are constraints on tasks such that they cannot be executed until other tasks complete. Temporal constraints are time constrain</w:t>
+      </w:r>
+      <w:r>
+        <w:t>t</w:t>
+      </w:r>
+      <w:r>
+        <w:t xml:space="preserve">s that can be placed </w:t>
+      </w:r>
+      <w:r>
+        <w:t xml:space="preserve">the </w:t>
+      </w:r>
+      <w:r>
+        <w:t>schedule.</w:t>
       </w:r>
     </w:p>
     <w:p>
@@ -331,8 +348,11 @@
         <w:ind w:firstLine="720"/>
       </w:pPr>
       <w:r>
+        <w:t xml:space="preserve">The key to a genetic algorithm’s performance lies in the choice of string representation for the solution, </w:t>
+      </w:r>
+      <w:r>
         <w:lastRenderedPageBreak/>
-        <w:t>The key to a genetic algorithm’s performance lies in the choice of string representation for the solution, as well as the choice of fitness function used to influence which solutions survive to the next generation.  A good solution representation is one where characters next to each other in the string are related to each other in a meaningful way that has an impact on the fitness of the solution.  A good solution, along with a fitness function that accurately measures the utility of a solution, allows small good features of a solution to form independently of each other, likely rewarding the solution it is a part of with the gift of surviving and reproducing.  Through multiple iterations of reproduction, these independently formed good features can come together in children to form more optimal solutions.</w:t>
+        <w:t>as well as the choice of fitness function used to influence which solutions survive to the next generation.  A good solution representation is one where characters next to each other in the string are related to each other in a meaningful way that has an impact on the fitness of the solution.  A good solution, along with a fitness function that accurately measures the utility of a solution, allows small good features of a solution to form independently of each other, likely rewarding the solution it is a part of with the gift of surviving and reproducing.  Through multiple iterations of reproduction, these independently formed good features can come together in children to form more optimal solutions.</w:t>
       </w:r>
     </w:p>
     <w:p>
@@ -441,14 +461,30 @@
       <w:r>
         <w:t xml:space="preserve">Figure </w:t>
       </w:r>
-      <w:fldSimple w:instr=" SEQ Figure \* ARABIC ">
-        <w:r>
-          <w:rPr>
-            <w:noProof/>
-          </w:rPr>
-          <w:t>1</w:t>
-        </w:r>
-      </w:fldSimple>
+      <w:r>
+        <w:fldChar w:fldCharType="begin"/>
+      </w:r>
+      <w:r>
+        <w:instrText xml:space="preserve"> SEQ Figure \* A</w:instrText>
+      </w:r>
+      <w:r>
+        <w:instrText xml:space="preserve">RABIC </w:instrText>
+      </w:r>
+      <w:r>
+        <w:fldChar w:fldCharType="separate"/>
+      </w:r>
+      <w:r>
+        <w:rPr>
+          <w:noProof/>
+        </w:rPr>
+        <w:t>1</w:t>
+      </w:r>
+      <w:r>
+        <w:rPr>
+          <w:noProof/>
+        </w:rPr>
+        <w:fldChar w:fldCharType="end"/>
+      </w:r>
       <w:r>
         <w:t xml:space="preserve"> - Representation of solution</w:t>
       </w:r>
@@ -610,14 +646,27 @@
                             <w:r>
                               <w:t xml:space="preserve">Table </w:t>
                             </w:r>
-                            <w:fldSimple w:instr=" SEQ Table \* ARABIC ">
-                              <w:r>
-                                <w:rPr>
-                                  <w:noProof/>
-                                </w:rPr>
-                                <w:t>1</w:t>
-                              </w:r>
-                            </w:fldSimple>
+                            <w:r>
+                              <w:fldChar w:fldCharType="begin"/>
+                            </w:r>
+                            <w:r>
+                              <w:instrText xml:space="preserve"> SEQ Table \* ARABIC </w:instrText>
+                            </w:r>
+                            <w:r>
+                              <w:fldChar w:fldCharType="separate"/>
+                            </w:r>
+                            <w:r>
+                              <w:rPr>
+                                <w:noProof/>
+                              </w:rPr>
+                              <w:t>1</w:t>
+                            </w:r>
+                            <w:r>
+                              <w:rPr>
+                                <w:noProof/>
+                              </w:rPr>
+                              <w:fldChar w:fldCharType="end"/>
+                            </w:r>
                             <w:r>
                               <w:t xml:space="preserve"> - Results</w:t>
                             </w:r>
@@ -2269,14 +2318,27 @@
                       <w:r>
                         <w:t xml:space="preserve">Table </w:t>
                       </w:r>
-                      <w:fldSimple w:instr=" SEQ Table \* ARABIC ">
-                        <w:r>
-                          <w:rPr>
-                            <w:noProof/>
-                          </w:rPr>
-                          <w:t>1</w:t>
-                        </w:r>
-                      </w:fldSimple>
+                      <w:r>
+                        <w:fldChar w:fldCharType="begin"/>
+                      </w:r>
+                      <w:r>
+                        <w:instrText xml:space="preserve"> SEQ Table \* ARABIC </w:instrText>
+                      </w:r>
+                      <w:r>
+                        <w:fldChar w:fldCharType="separate"/>
+                      </w:r>
+                      <w:r>
+                        <w:rPr>
+                          <w:noProof/>
+                        </w:rPr>
+                        <w:t>1</w:t>
+                      </w:r>
+                      <w:r>
+                        <w:rPr>
+                          <w:noProof/>
+                        </w:rPr>
+                        <w:fldChar w:fldCharType="end"/>
+                      </w:r>
                       <w:r>
                         <w:t xml:space="preserve"> - Results</w:t>
                       </w:r>
@@ -3964,14 +4026,27 @@
       <w:r>
         <w:t xml:space="preserve">Figure </w:t>
       </w:r>
-      <w:fldSimple w:instr=" SEQ Figure \* ARABIC ">
-        <w:r>
-          <w:rPr>
-            <w:noProof/>
-          </w:rPr>
-          <w:t>2</w:t>
-        </w:r>
-      </w:fldSimple>
+      <w:r>
+        <w:fldChar w:fldCharType="begin"/>
+      </w:r>
+      <w:r>
+        <w:instrText xml:space="preserve"> SEQ Figure \* ARABIC </w:instrText>
+      </w:r>
+      <w:r>
+        <w:fldChar w:fldCharType="separate"/>
+      </w:r>
+      <w:r>
+        <w:rPr>
+          <w:noProof/>
+        </w:rPr>
+        <w:t>2</w:t>
+      </w:r>
+      <w:r>
+        <w:rPr>
+          <w:noProof/>
+        </w:rPr>
+        <w:fldChar w:fldCharType="end"/>
+      </w:r>
       <w:r>
         <w:t xml:space="preserve"> – Selection of crossover index</w:t>
       </w:r>
@@ -4090,14 +4165,27 @@
       <w:r>
         <w:t xml:space="preserve">Figure </w:t>
       </w:r>
-      <w:fldSimple w:instr=" SEQ Figure \* ARABIC ">
-        <w:r>
-          <w:rPr>
-            <w:noProof/>
-          </w:rPr>
-          <w:t>3</w:t>
-        </w:r>
-      </w:fldSimple>
+      <w:r>
+        <w:fldChar w:fldCharType="begin"/>
+      </w:r>
+      <w:r>
+        <w:instrText xml:space="preserve"> SEQ Figure \* ARABIC </w:instrText>
+      </w:r>
+      <w:r>
+        <w:fldChar w:fldCharType="separate"/>
+      </w:r>
+      <w:r>
+        <w:rPr>
+          <w:noProof/>
+        </w:rPr>
+        <w:t>3</w:t>
+      </w:r>
+      <w:r>
+        <w:rPr>
+          <w:noProof/>
+        </w:rPr>
+        <w:fldChar w:fldCharType="end"/>
+      </w:r>
       <w:r>
         <w:t xml:space="preserve"> - An example of a task schedule</w:t>
       </w:r>

</xml_diff>